<commit_message>
walk in init pharmacy
</commit_message>
<xml_diff>
--- a/storage/PHARMACY_PATIENT_CARD.docx
+++ b/storage/PHARMACY_PATIENT_CARD.docx
@@ -2,483 +2,384 @@
 <file path=word/document.xml><?xml version="1.0" encoding="utf-8"?>
 <w:document xmlns:wpc="http://schemas.microsoft.com/office/word/2010/wordprocessingCanvas" xmlns:cx="http://schemas.microsoft.com/office/drawing/2014/chartex" xmlns:cx1="http://schemas.microsoft.com/office/drawing/2015/9/8/chartex" xmlns:cx2="http://schemas.microsoft.com/office/drawing/2015/10/21/chartex" xmlns:cx3="http://schemas.microsoft.com/office/drawing/2016/5/9/chartex" xmlns:cx4="http://schemas.microsoft.com/office/drawing/2016/5/10/chartex" xmlns:cx5="http://schemas.microsoft.com/office/drawing/2016/5/11/chartex" xmlns:cx6="http://schemas.microsoft.com/office/drawing/2016/5/12/chartex" xmlns:cx7="http://schemas.microsoft.com/office/drawing/2016/5/13/chartex" xmlns:cx8="http://schemas.microsoft.com/office/drawing/2016/5/14/chartex" xmlns:mc="http://schemas.openxmlformats.org/markup-compatibility/2006" xmlns:aink="http://schemas.microsoft.com/office/drawing/2016/ink" xmlns:am3d="http://schemas.microsoft.com/office/drawing/2017/model3d" xmlns:o="urn:schemas-microsoft-com:office:office" xmlns:oel="http://schemas.microsoft.com/office/2019/extlst" xmlns:r="http://schemas.openxmlformats.org/officeDocument/2006/relationships" xmlns:m="http://schemas.openxmlformats.org/officeDocument/2006/math" xmlns:v="urn:schemas-microsoft-com:vml" xmlns:wp14="http://schemas.microsoft.com/office/word/2010/wordprocessingDrawing" xmlns:wp="http://schemas.openxmlformats.org/drawingml/2006/wordprocessingDrawing" xmlns:w10="urn:schemas-microsoft-com:office:word" xmlns:w="http://schemas.openxmlformats.org/wordprocessingml/2006/main" xmlns:w14="http://schemas.microsoft.com/office/word/2010/wordml" xmlns:w15="http://schemas.microsoft.com/office/word/2012/wordml" xmlns:w16cex="http://schemas.microsoft.com/office/word/2018/wordml/cex" xmlns:w16cid="http://schemas.microsoft.com/office/word/2016/wordml/cid" xmlns:w16="http://schemas.microsoft.com/office/word/2018/wordml" xmlns:w16sdtdh="http://schemas.microsoft.com/office/word/2020/wordml/sdtdatahash" xmlns:w16se="http://schemas.microsoft.com/office/word/2015/wordml/symex" xmlns:wpg="http://schemas.microsoft.com/office/word/2010/wordprocessingGroup" xmlns:wpi="http://schemas.microsoft.com/office/word/2010/wordprocessingInk" xmlns:wne="http://schemas.microsoft.com/office/word/2006/wordml" xmlns:wps="http://schemas.microsoft.com/office/word/2010/wordprocessingShape" mc:Ignorable="w14 w15 w16se w16cid w16 w16cex w16sdtdh wp14">
   <w:body>
+    <w:tbl>
+      <w:tblPr>
+        <w:tblStyle w:val="TableGrid"/>
+        <w:tblW w:w="0" w:type="auto"/>
+        <w:tblBorders>
+          <w:top w:val="none" w:sz="0" w:space="0" w:color="auto"/>
+          <w:left w:val="none" w:sz="0" w:space="0" w:color="auto"/>
+          <w:bottom w:val="none" w:sz="0" w:space="0" w:color="auto"/>
+          <w:right w:val="none" w:sz="0" w:space="0" w:color="auto"/>
+          <w:insideH w:val="none" w:sz="0" w:space="0" w:color="auto"/>
+          <w:insideV w:val="none" w:sz="0" w:space="0" w:color="auto"/>
+        </w:tblBorders>
+        <w:tblLook w:val="04A0" w:firstRow="1" w:lastRow="0" w:firstColumn="1" w:lastColumn="0" w:noHBand="0" w:noVBand="1"/>
+      </w:tblPr>
+      <w:tblGrid>
+        <w:gridCol w:w="4853"/>
+        <w:gridCol w:w="2098"/>
+      </w:tblGrid>
+      <w:tr>
+        <w:tc>
+          <w:tcPr>
+            <w:tcW w:w="6295" w:type="dxa"/>
+          </w:tcPr>
+          <w:p>
+            <w:pPr>
+              <w:rPr>
+                <w:rFonts w:ascii="Arial" w:hAnsi="Arial" w:cs="Arial"/>
+                <w:b/>
+                <w:bCs/>
+              </w:rPr>
+            </w:pPr>
+          </w:p>
+          <w:p>
+            <w:pPr>
+              <w:spacing w:after="160"/>
+              <w:rPr>
+                <w:rFonts w:ascii="Arial" w:hAnsi="Arial" w:cs="Arial"/>
+                <w:b/>
+                <w:bCs/>
+              </w:rPr>
+            </w:pPr>
+            <w:r>
+              <w:rPr>
+                <w:rFonts w:ascii="Arial" w:hAnsi="Arial" w:cs="Arial"/>
+                <w:b/>
+                <w:bCs/>
+              </w:rPr>
+              <w:t>NAME</w:t>
+            </w:r>
+            <w:r>
+              <w:rPr>
+                <w:rFonts w:ascii="Arial" w:hAnsi="Arial" w:cs="Arial"/>
+                <w:b/>
+                <w:bCs/>
+              </w:rPr>
+              <w:t>:</w:t>
+            </w:r>
+            <w:r>
+              <w:rPr>
+                <w:rFonts w:ascii="Arial" w:hAnsi="Arial" w:cs="Arial"/>
+              </w:rPr>
+              <w:t xml:space="preserve"> ${name}</w:t>
+            </w:r>
+          </w:p>
+          <w:p>
+            <w:pPr>
+              <w:spacing w:after="160"/>
+              <w:rPr>
+                <w:rFonts w:ascii="Arial" w:hAnsi="Arial" w:cs="Arial"/>
+              </w:rPr>
+            </w:pPr>
+            <w:r>
+              <w:rPr>
+                <w:rFonts w:ascii="Arial" w:hAnsi="Arial" w:cs="Arial"/>
+                <w:b/>
+                <w:bCs/>
+              </w:rPr>
+              <w:t>B</w:t>
+            </w:r>
+            <w:r>
+              <w:rPr>
+                <w:rFonts w:ascii="Arial" w:hAnsi="Arial" w:cs="Arial"/>
+                <w:b/>
+                <w:bCs/>
+              </w:rPr>
+              <w:t>IRTHDATE</w:t>
+            </w:r>
+            <w:r>
+              <w:rPr>
+                <w:rFonts w:ascii="Arial" w:hAnsi="Arial" w:cs="Arial"/>
+                <w:b/>
+                <w:bCs/>
+              </w:rPr>
+              <w:t>:</w:t>
+            </w:r>
+            <w:r>
+              <w:rPr>
+                <w:rFonts w:ascii="Arial" w:hAnsi="Arial" w:cs="Arial"/>
+                <w:b/>
+                <w:bCs/>
+              </w:rPr>
+              <w:t xml:space="preserve"> </w:t>
+            </w:r>
+            <w:r>
+              <w:rPr>
+                <w:rFonts w:ascii="Arial" w:hAnsi="Arial" w:cs="Arial"/>
+              </w:rPr>
+              <w:t>${</w:t>
+            </w:r>
+            <w:proofErr w:type="spellStart"/>
+            <w:r>
+              <w:rPr>
+                <w:rFonts w:ascii="Arial" w:hAnsi="Arial" w:cs="Arial"/>
+              </w:rPr>
+              <w:t>bdate</w:t>
+            </w:r>
+            <w:proofErr w:type="spellEnd"/>
+            <w:r>
+              <w:rPr>
+                <w:rFonts w:ascii="Arial" w:hAnsi="Arial" w:cs="Arial"/>
+              </w:rPr>
+              <w:t>}</w:t>
+            </w:r>
+          </w:p>
+          <w:p>
+            <w:pPr>
+              <w:spacing w:after="160"/>
+              <w:rPr>
+                <w:rFonts w:ascii="Arial" w:hAnsi="Arial" w:cs="Arial"/>
+              </w:rPr>
+            </w:pPr>
+            <w:r>
+              <w:rPr>
+                <w:rFonts w:ascii="Arial" w:hAnsi="Arial" w:cs="Arial"/>
+                <w:b/>
+                <w:bCs/>
+              </w:rPr>
+              <w:t>S</w:t>
+            </w:r>
+            <w:r>
+              <w:rPr>
+                <w:rFonts w:ascii="Arial" w:hAnsi="Arial" w:cs="Arial"/>
+                <w:b/>
+                <w:bCs/>
+              </w:rPr>
+              <w:t>EX</w:t>
+            </w:r>
+            <w:r>
+              <w:rPr>
+                <w:rFonts w:ascii="Arial" w:hAnsi="Arial" w:cs="Arial"/>
+                <w:b/>
+                <w:bCs/>
+              </w:rPr>
+              <w:t>:</w:t>
+            </w:r>
+            <w:r>
+              <w:rPr>
+                <w:rFonts w:ascii="Arial" w:hAnsi="Arial" w:cs="Arial"/>
+                <w:b/>
+                <w:bCs/>
+              </w:rPr>
+              <w:t xml:space="preserve"> </w:t>
+            </w:r>
+            <w:r>
+              <w:rPr>
+                <w:rFonts w:ascii="Arial" w:hAnsi="Arial" w:cs="Arial"/>
+              </w:rPr>
+              <w:t>${sex}</w:t>
+            </w:r>
+          </w:p>
+          <w:p>
+            <w:pPr>
+              <w:spacing w:after="160"/>
+              <w:rPr>
+                <w:rFonts w:ascii="Arial" w:hAnsi="Arial" w:cs="Arial"/>
+              </w:rPr>
+            </w:pPr>
+            <w:r>
+              <w:rPr>
+                <w:rFonts w:ascii="Arial" w:hAnsi="Arial" w:cs="Arial"/>
+                <w:b/>
+                <w:bCs/>
+              </w:rPr>
+              <w:t>B</w:t>
+            </w:r>
+            <w:r>
+              <w:rPr>
+                <w:rFonts w:ascii="Arial" w:hAnsi="Arial" w:cs="Arial"/>
+                <w:b/>
+                <w:bCs/>
+              </w:rPr>
+              <w:t>ARANGAY</w:t>
+            </w:r>
+            <w:r>
+              <w:rPr>
+                <w:rFonts w:ascii="Arial" w:hAnsi="Arial" w:cs="Arial"/>
+                <w:b/>
+                <w:bCs/>
+              </w:rPr>
+              <w:t>:</w:t>
+            </w:r>
+            <w:r>
+              <w:rPr>
+                <w:rFonts w:ascii="Arial" w:hAnsi="Arial" w:cs="Arial"/>
+                <w:b/>
+                <w:bCs/>
+              </w:rPr>
+              <w:t xml:space="preserve"> </w:t>
+            </w:r>
+            <w:r>
+              <w:rPr>
+                <w:rFonts w:ascii="Arial" w:hAnsi="Arial" w:cs="Arial"/>
+              </w:rPr>
+              <w:t>${</w:t>
+            </w:r>
+            <w:proofErr w:type="spellStart"/>
+            <w:r>
+              <w:rPr>
+                <w:rFonts w:ascii="Arial" w:hAnsi="Arial" w:cs="Arial"/>
+              </w:rPr>
+              <w:t>brgy</w:t>
+            </w:r>
+            <w:proofErr w:type="spellEnd"/>
+            <w:r>
+              <w:rPr>
+                <w:rFonts w:ascii="Arial" w:hAnsi="Arial" w:cs="Arial"/>
+              </w:rPr>
+              <w:t>}</w:t>
+            </w:r>
+          </w:p>
+          <w:p>
+            <w:pPr>
+              <w:rPr>
+                <w:rFonts w:ascii="Arial" w:hAnsi="Arial" w:cs="Arial"/>
+                <w:b/>
+                <w:bCs/>
+              </w:rPr>
+            </w:pPr>
+          </w:p>
+          <w:p>
+            <w:pPr>
+              <w:rPr>
+                <w:rFonts w:ascii="Arial" w:hAnsi="Arial" w:cs="Arial"/>
+              </w:rPr>
+            </w:pPr>
+            <w:r>
+              <w:rPr>
+                <w:rFonts w:ascii="Arial" w:hAnsi="Arial" w:cs="Arial"/>
+                <w:b/>
+                <w:bCs/>
+              </w:rPr>
+              <w:t xml:space="preserve">REG. NO: </w:t>
+            </w:r>
+            <w:r>
+              <w:rPr>
+                <w:rFonts w:ascii="Arial" w:hAnsi="Arial" w:cs="Arial"/>
+              </w:rPr>
+              <w:t>#</w:t>
+            </w:r>
+            <w:r>
+              <w:rPr>
+                <w:rFonts w:ascii="Arial" w:hAnsi="Arial" w:cs="Arial"/>
+              </w:rPr>
+              <w:t>$</w:t>
+            </w:r>
+            <w:r>
+              <w:rPr>
+                <w:rFonts w:ascii="Arial" w:hAnsi="Arial" w:cs="Arial"/>
+              </w:rPr>
+              <w:t>{</w:t>
+            </w:r>
+            <w:r>
+              <w:rPr>
+                <w:rFonts w:ascii="Arial" w:hAnsi="Arial" w:cs="Arial"/>
+              </w:rPr>
+              <w:t>patient_id</w:t>
+            </w:r>
+            <w:r>
+              <w:rPr>
+                <w:rFonts w:ascii="Arial" w:hAnsi="Arial" w:cs="Arial"/>
+              </w:rPr>
+              <w:t>}</w:t>
+            </w:r>
+          </w:p>
+          <w:p>
+            <w:pPr>
+              <w:rPr>
+                <w:rFonts w:ascii="Arial" w:hAnsi="Arial" w:cs="Arial"/>
+                <w:b/>
+                <w:bCs/>
+              </w:rPr>
+            </w:pPr>
+            <w:r>
+              <w:rPr>
+                <w:rFonts w:ascii="Arial" w:hAnsi="Arial" w:cs="Arial"/>
+                <w:b/>
+                <w:bCs/>
+              </w:rPr>
+              <w:t xml:space="preserve">DATE REGISTERED: </w:t>
+            </w:r>
+            <w:r>
+              <w:rPr>
+                <w:rFonts w:ascii="Arial" w:hAnsi="Arial" w:cs="Arial"/>
+              </w:rPr>
+              <w:t>${dreg}</w:t>
+            </w:r>
+          </w:p>
+        </w:tc>
+        <w:tc>
+          <w:tcPr>
+            <w:tcW w:w="646" w:type="dxa"/>
+          </w:tcPr>
+          <w:p>
+            <w:pPr>
+              <w:jc w:val="center"/>
+              <w:rPr>
+                <w:rFonts w:ascii="Arial" w:hAnsi="Arial" w:cs="Arial"/>
+              </w:rPr>
+            </w:pPr>
+            <w:r>
+              <w:rPr>
+                <w:rFonts w:ascii="Arial" w:hAnsi="Arial" w:cs="Arial"/>
+              </w:rPr>
+              <w:fldChar w:fldCharType="begin"/>
+            </w:r>
+            <w:r>
+              <w:rPr>
+                <w:rFonts w:ascii="Arial" w:hAnsi="Arial" w:cs="Arial"/>
+              </w:rPr>
+              <w:instrText xml:space="preserve"> DISPLAYBARCODE ${patient_qr} QR</w:instrText>
+            </w:r>
+            <w:r>
+              <w:rPr>
+                <w:rFonts w:ascii="Arial" w:hAnsi="Arial" w:cs="Arial"/>
+              </w:rPr>
+              <w:fldChar w:fldCharType="end"/>
+            </w:r>
+          </w:p>
+          <w:p>
+            <w:pPr>
+              <w:jc w:val="center"/>
+            </w:pPr>
+            <w:r>
+              <w:rPr>
+                <w:b/>
+                <w:bCs/>
+              </w:rPr>
+              <w:t xml:space="preserve">BRANCH: </w:t>
+            </w:r>
+            <w:r>
+              <w:rPr>
+                <w:u w:val="single"/>
+              </w:rPr>
+              <w:t>${branch}</w:t>
+            </w:r>
+          </w:p>
+          <w:p>
+            <w:pPr>
+              <w:jc w:val="center"/>
+              <w:rPr>
+                <w:rFonts w:ascii="Arial" w:hAnsi="Arial" w:cs="Arial"/>
+                <w:b/>
+                <w:bCs/>
+              </w:rPr>
+            </w:pPr>
+          </w:p>
+        </w:tc>
+      </w:tr>
+    </w:tbl>
     <w:p>
       <w:pPr>
-        <w:rPr>
-          <w:rFonts w:ascii="Arial" w:hAnsi="Arial" w:cs="Arial"/>
-          <w:b/>
-          <w:bCs/>
-        </w:rPr>
-      </w:pPr>
-      <w:r>
-        <w:rPr>
-          <w:rFonts w:ascii="Arial" w:hAnsi="Arial" w:cs="Arial"/>
-          <w:noProof/>
-        </w:rPr>
-        <mc:AlternateContent>
-          <mc:Choice Requires="wps">
-            <w:drawing>
-              <wp:anchor distT="0" distB="0" distL="114300" distR="114300" simplePos="0" relativeHeight="251659264" behindDoc="0" locked="0" layoutInCell="1" allowOverlap="1" wp14:anchorId="747AF586" wp14:editId="397E0E02">
-                <wp:simplePos x="0" y="0"/>
-                <wp:positionH relativeFrom="column">
-                  <wp:posOffset>3054350</wp:posOffset>
-                </wp:positionH>
-                <wp:positionV relativeFrom="paragraph">
-                  <wp:posOffset>135130</wp:posOffset>
-                </wp:positionV>
-                <wp:extent cx="1512208" cy="2110811"/>
-                <wp:effectExtent l="0" t="0" r="0" b="3810"/>
-                <wp:wrapNone/>
-                <wp:docPr id="1231863802" name="Text Box 1"/>
-                <wp:cNvGraphicFramePr/>
-                <a:graphic xmlns:a="http://schemas.openxmlformats.org/drawingml/2006/main">
-                  <a:graphicData uri="http://schemas.microsoft.com/office/word/2010/wordprocessingShape">
-                    <wps:wsp>
-                      <wps:cNvSpPr txBox="1"/>
-                      <wps:spPr>
-                        <a:xfrm>
-                          <a:off x="0" y="0"/>
-                          <a:ext cx="1512208" cy="2110811"/>
-                        </a:xfrm>
-                        <a:prstGeom prst="rect">
-                          <a:avLst/>
-                        </a:prstGeom>
-                        <a:noFill/>
-                        <a:ln w="6350">
-                          <a:noFill/>
-                        </a:ln>
-                      </wps:spPr>
-                      <wps:txbx>
-                        <w:txbxContent>
-                          <w:p>
-                            <w:pPr>
-                              <w:spacing w:after="0"/>
-                              <w:jc w:val="center"/>
-                              <w:rPr>
-                                <w:rFonts w:ascii="Arial" w:hAnsi="Arial" w:cs="Arial"/>
-                              </w:rPr>
-                            </w:pPr>
-                            <w:r>
-                              <w:rPr>
-                                <w:rFonts w:ascii="Arial" w:hAnsi="Arial" w:cs="Arial"/>
-                              </w:rPr>
-                              <w:fldChar w:fldCharType="begin"/>
-                            </w:r>
-                            <w:r>
-                              <w:rPr>
-                                <w:rFonts w:ascii="Arial" w:hAnsi="Arial" w:cs="Arial"/>
-                              </w:rPr>
-                              <w:instrText xml:space="preserve"> DISPLAYBARCODE ${patient_qr} QR</w:instrText>
-                            </w:r>
-                            <w:r>
-                              <w:rPr>
-                                <w:rFonts w:ascii="Arial" w:hAnsi="Arial" w:cs="Arial"/>
-                              </w:rPr>
-                              <w:fldChar w:fldCharType="end"/>
-                            </w:r>
-                          </w:p>
-                          <w:p>
-                            <w:pPr>
-                              <w:spacing w:after="0"/>
-                              <w:jc w:val="center"/>
-                            </w:pPr>
-                            <w:r>
-                              <w:rPr>
-                                <w:b/>
-                                <w:bCs/>
-                              </w:rPr>
-                              <w:t>BRANCH</w:t>
-                            </w:r>
-                            <w:r>
-                              <w:rPr>
-                                <w:b/>
-                                <w:bCs/>
-                              </w:rPr>
-                              <w:t xml:space="preserve">: </w:t>
-                            </w:r>
-                            <w:r>
-                              <w:rPr>
-                                <w:u w:val="single"/>
-                              </w:rPr>
-                              <w:t>${branch}</w:t>
-                            </w:r>
-                          </w:p>
-                        </w:txbxContent>
-                      </wps:txbx>
-                      <wps:bodyPr rot="0" spcFirstLastPara="0" vertOverflow="overflow" horzOverflow="overflow" vert="horz" wrap="square" lIns="91440" tIns="45720" rIns="91440" bIns="45720" numCol="1" spcCol="0" rtlCol="0" fromWordArt="0" anchor="t" anchorCtr="0" forceAA="0" compatLnSpc="1">
-                        <a:prstTxWarp prst="textNoShape">
-                          <a:avLst/>
-                        </a:prstTxWarp>
-                        <a:noAutofit/>
-                      </wps:bodyPr>
-                    </wps:wsp>
-                  </a:graphicData>
-                </a:graphic>
-                <wp14:sizeRelH relativeFrom="margin">
-                  <wp14:pctWidth>0</wp14:pctWidth>
-                </wp14:sizeRelH>
-                <wp14:sizeRelV relativeFrom="margin">
-                  <wp14:pctHeight>0</wp14:pctHeight>
-                </wp14:sizeRelV>
-              </wp:anchor>
-            </w:drawing>
-          </mc:Choice>
-          <mc:Fallback>
-            <w:pict>
-              <v:shapetype w14:anchorId="747AF586" id="_x0000_t202" coordsize="21600,21600" o:spt="202" path="m,l,21600r21600,l21600,xe">
-                <v:stroke joinstyle="miter"/>
-                <v:path gradientshapeok="t" o:connecttype="rect"/>
-              </v:shapetype>
-              <v:shape id="Text Box 1" o:spid="_x0000_s1026" type="#_x0000_t202" style="position:absolute;margin-left:240.5pt;margin-top:10.65pt;width:119.05pt;height:166.2pt;z-index:251659264;visibility:visible;mso-wrap-style:square;mso-width-percent:0;mso-height-percent:0;mso-wrap-distance-left:9pt;mso-wrap-distance-top:0;mso-wrap-distance-right:9pt;mso-wrap-distance-bottom:0;mso-position-horizontal:absolute;mso-position-horizontal-relative:text;mso-position-vertical:absolute;mso-position-vertical-relative:text;mso-width-percent:0;mso-height-percent:0;mso-width-relative:margin;mso-height-relative:margin;v-text-anchor:top" o:gfxdata="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" filled="f" stroked="f" strokeweight=".5pt">
-                <v:textbox>
-                  <w:txbxContent>
-                    <w:p>
-                      <w:pPr>
-                        <w:spacing w:after="0"/>
-                        <w:jc w:val="center"/>
-                        <w:rPr>
-                          <w:rFonts w:ascii="Arial" w:hAnsi="Arial" w:cs="Arial"/>
-                        </w:rPr>
-                      </w:pPr>
-                      <w:r>
-                        <w:rPr>
-                          <w:rFonts w:ascii="Arial" w:hAnsi="Arial" w:cs="Arial"/>
-                        </w:rPr>
-                        <w:fldChar w:fldCharType="begin"/>
-                      </w:r>
-                      <w:r>
-                        <w:rPr>
-                          <w:rFonts w:ascii="Arial" w:hAnsi="Arial" w:cs="Arial"/>
-                        </w:rPr>
-                        <w:instrText xml:space="preserve"> DISPLAYBARCODE ${patient_qr} QR</w:instrText>
-                      </w:r>
-                      <w:r>
-                        <w:rPr>
-                          <w:rFonts w:ascii="Arial" w:hAnsi="Arial" w:cs="Arial"/>
-                        </w:rPr>
-                        <w:fldChar w:fldCharType="end"/>
-                      </w:r>
-                    </w:p>
-                    <w:p>
-                      <w:pPr>
-                        <w:spacing w:after="0"/>
-                        <w:jc w:val="center"/>
-                      </w:pPr>
-                      <w:r>
-                        <w:rPr>
-                          <w:b/>
-                          <w:bCs/>
-                        </w:rPr>
-                        <w:t>BRANCH</w:t>
-                      </w:r>
-                      <w:r>
-                        <w:rPr>
-                          <w:b/>
-                          <w:bCs/>
-                        </w:rPr>
-                        <w:t xml:space="preserve">: </w:t>
-                      </w:r>
-                      <w:r>
-                        <w:rPr>
-                          <w:u w:val="single"/>
-                        </w:rPr>
-                        <w:t>${branch}</w:t>
-                      </w:r>
-                    </w:p>
-                  </w:txbxContent>
-                </v:textbox>
-              </v:shape>
-            </w:pict>
-          </mc:Fallback>
-        </mc:AlternateContent>
-      </w:r>
-    </w:p>
-    <w:p>
-      <w:pPr>
-        <w:rPr>
-          <w:rFonts w:ascii="Arial" w:hAnsi="Arial" w:cs="Arial"/>
-          <w:b/>
-          <w:bCs/>
-        </w:rPr>
-      </w:pPr>
-      <w:r>
-        <w:rPr>
-          <w:rFonts w:ascii="Arial" w:hAnsi="Arial" w:cs="Arial"/>
-          <w:b/>
-          <w:bCs/>
-        </w:rPr>
-        <w:t>NAME</w:t>
-      </w:r>
-      <w:r>
-        <w:rPr>
-          <w:rFonts w:ascii="Arial" w:hAnsi="Arial" w:cs="Arial"/>
-          <w:b/>
-          <w:bCs/>
-        </w:rPr>
-        <w:t>:</w:t>
-      </w:r>
-      <w:r>
-        <w:rPr>
-          <w:rFonts w:ascii="Arial" w:hAnsi="Arial" w:cs="Arial"/>
-        </w:rPr>
-        <w:t xml:space="preserve"> ${name}</w:t>
-      </w:r>
-    </w:p>
-    <w:p>
-      <w:pPr>
+        <w:tabs>
+          <w:tab w:val="left" w:pos="1507"/>
+        </w:tabs>
         <w:rPr>
           <w:rFonts w:ascii="Arial" w:hAnsi="Arial" w:cs="Arial"/>
         </w:rPr>
       </w:pPr>
-      <w:r>
-        <w:rPr>
-          <w:rFonts w:ascii="Arial" w:hAnsi="Arial" w:cs="Arial"/>
-          <w:b/>
-          <w:bCs/>
-        </w:rPr>
-        <w:t>B</w:t>
-      </w:r>
-      <w:r>
-        <w:rPr>
-          <w:rFonts w:ascii="Arial" w:hAnsi="Arial" w:cs="Arial"/>
-          <w:b/>
-          <w:bCs/>
-        </w:rPr>
-        <w:t>IRTHDATE</w:t>
-      </w:r>
-      <w:r>
-        <w:rPr>
-          <w:rFonts w:ascii="Arial" w:hAnsi="Arial" w:cs="Arial"/>
-          <w:b/>
-          <w:bCs/>
-        </w:rPr>
-        <w:t>:</w:t>
-      </w:r>
-      <w:r>
-        <w:rPr>
-          <w:rFonts w:ascii="Arial" w:hAnsi="Arial" w:cs="Arial"/>
-          <w:b/>
-          <w:bCs/>
-        </w:rPr>
-        <w:t xml:space="preserve"> </w:t>
-      </w:r>
-      <w:r>
-        <w:rPr>
-          <w:rFonts w:ascii="Arial" w:hAnsi="Arial" w:cs="Arial"/>
-        </w:rPr>
-        <w:t>${</w:t>
-      </w:r>
-      <w:proofErr w:type="spellStart"/>
-      <w:r>
-        <w:rPr>
-          <w:rFonts w:ascii="Arial" w:hAnsi="Arial" w:cs="Arial"/>
-        </w:rPr>
-        <w:t>bdate</w:t>
-      </w:r>
-      <w:proofErr w:type="spellEnd"/>
-      <w:r>
-        <w:rPr>
-          <w:rFonts w:ascii="Arial" w:hAnsi="Arial" w:cs="Arial"/>
-        </w:rPr>
-        <w:t>}</w:t>
-      </w:r>
-    </w:p>
-    <w:p>
-      <w:pPr>
-        <w:rPr>
-          <w:rFonts w:ascii="Arial" w:hAnsi="Arial" w:cs="Arial"/>
-        </w:rPr>
-      </w:pPr>
-      <w:r>
-        <w:rPr>
-          <w:rFonts w:ascii="Arial" w:hAnsi="Arial" w:cs="Arial"/>
-          <w:b/>
-          <w:bCs/>
-        </w:rPr>
-        <w:t>S</w:t>
-      </w:r>
-      <w:r>
-        <w:rPr>
-          <w:rFonts w:ascii="Arial" w:hAnsi="Arial" w:cs="Arial"/>
-          <w:b/>
-          <w:bCs/>
-        </w:rPr>
-        <w:t>EX</w:t>
-      </w:r>
-      <w:r>
-        <w:rPr>
-          <w:rFonts w:ascii="Arial" w:hAnsi="Arial" w:cs="Arial"/>
-          <w:b/>
-          <w:bCs/>
-        </w:rPr>
-        <w:t>:</w:t>
-      </w:r>
-      <w:r>
-        <w:rPr>
-          <w:rFonts w:ascii="Arial" w:hAnsi="Arial" w:cs="Arial"/>
-          <w:b/>
-          <w:bCs/>
-        </w:rPr>
-        <w:t xml:space="preserve"> </w:t>
-      </w:r>
-      <w:r>
-        <w:rPr>
-          <w:rFonts w:ascii="Arial" w:hAnsi="Arial" w:cs="Arial"/>
-        </w:rPr>
-        <w:t>${sex}</w:t>
-      </w:r>
-    </w:p>
-    <w:p>
-      <w:pPr>
-        <w:rPr>
-          <w:rFonts w:ascii="Arial" w:hAnsi="Arial" w:cs="Arial"/>
-        </w:rPr>
-      </w:pPr>
-      <w:r>
-        <w:rPr>
-          <w:rFonts w:ascii="Arial" w:hAnsi="Arial" w:cs="Arial"/>
-          <w:b/>
-          <w:bCs/>
-        </w:rPr>
-        <w:t>B</w:t>
-      </w:r>
-      <w:r>
-        <w:rPr>
-          <w:rFonts w:ascii="Arial" w:hAnsi="Arial" w:cs="Arial"/>
-          <w:b/>
-          <w:bCs/>
-        </w:rPr>
-        <w:t>ARANGAY</w:t>
-      </w:r>
-      <w:r>
-        <w:rPr>
-          <w:rFonts w:ascii="Arial" w:hAnsi="Arial" w:cs="Arial"/>
-          <w:b/>
-          <w:bCs/>
-        </w:rPr>
-        <w:t>:</w:t>
-      </w:r>
-      <w:r>
-        <w:rPr>
-          <w:rFonts w:ascii="Arial" w:hAnsi="Arial" w:cs="Arial"/>
-          <w:b/>
-          <w:bCs/>
-        </w:rPr>
-        <w:t xml:space="preserve"> </w:t>
-      </w:r>
-      <w:r>
-        <w:rPr>
-          <w:rFonts w:ascii="Arial" w:hAnsi="Arial" w:cs="Arial"/>
-        </w:rPr>
-        <w:t>${</w:t>
-      </w:r>
-      <w:proofErr w:type="spellStart"/>
-      <w:r>
-        <w:rPr>
-          <w:rFonts w:ascii="Arial" w:hAnsi="Arial" w:cs="Arial"/>
-        </w:rPr>
-        <w:t>brgy</w:t>
-      </w:r>
-      <w:proofErr w:type="spellEnd"/>
-      <w:r>
-        <w:rPr>
-          <w:rFonts w:ascii="Arial" w:hAnsi="Arial" w:cs="Arial"/>
-        </w:rPr>
-        <w:t>}</w:t>
-      </w:r>
-    </w:p>
-    <w:p>
-      <w:pPr>
-        <w:rPr>
-          <w:rFonts w:ascii="Arial" w:hAnsi="Arial" w:cs="Arial"/>
-          <w:b/>
-          <w:bCs/>
-        </w:rPr>
-      </w:pPr>
-    </w:p>
-    <w:p>
-      <w:pPr>
-        <w:rPr>
-          <w:rFonts w:ascii="Arial" w:hAnsi="Arial" w:cs="Arial"/>
-        </w:rPr>
-      </w:pPr>
-      <w:r>
-        <w:rPr>
-          <w:rFonts w:ascii="Arial" w:hAnsi="Arial" w:cs="Arial"/>
-          <w:b/>
-          <w:bCs/>
-        </w:rPr>
-        <w:t>REG. NO</w:t>
-      </w:r>
-      <w:r>
-        <w:rPr>
-          <w:rFonts w:ascii="Arial" w:hAnsi="Arial" w:cs="Arial"/>
-          <w:b/>
-          <w:bCs/>
-        </w:rPr>
-        <w:t xml:space="preserve">: </w:t>
-      </w:r>
-      <w:r>
-        <w:rPr>
-          <w:rFonts w:ascii="Arial" w:hAnsi="Arial" w:cs="Arial"/>
-        </w:rPr>
-        <w:t>#</w:t>
-      </w:r>
-      <w:r>
-        <w:rPr>
-          <w:rFonts w:ascii="Arial" w:hAnsi="Arial" w:cs="Arial"/>
-        </w:rPr>
-        <w:t>$</w:t>
-      </w:r>
-      <w:r>
-        <w:rPr>
-          <w:rFonts w:ascii="Arial" w:hAnsi="Arial" w:cs="Arial"/>
-        </w:rPr>
-        <w:t>{</w:t>
-      </w:r>
-      <w:r>
-        <w:rPr>
-          <w:rFonts w:ascii="Arial" w:hAnsi="Arial" w:cs="Arial"/>
-        </w:rPr>
-        <w:t>patient_id</w:t>
-      </w:r>
-      <w:r>
-        <w:rPr>
-          <w:rFonts w:ascii="Arial" w:hAnsi="Arial" w:cs="Arial"/>
-        </w:rPr>
-        <w:t>}</w:t>
-      </w:r>
-    </w:p>
-    <w:p>
-      <w:pPr>
-        <w:rPr>
-          <w:rFonts w:ascii="Arial" w:hAnsi="Arial" w:cs="Arial"/>
-          <w:b/>
-          <w:bCs/>
-        </w:rPr>
-      </w:pPr>
-      <w:r>
-        <w:rPr>
-          <w:rFonts w:ascii="Arial" w:hAnsi="Arial" w:cs="Arial"/>
-          <w:b/>
-          <w:bCs/>
-        </w:rPr>
-        <w:t>DATE REGISTERED</w:t>
-      </w:r>
-      <w:r>
-        <w:rPr>
-          <w:rFonts w:ascii="Arial" w:hAnsi="Arial" w:cs="Arial"/>
-          <w:b/>
-          <w:bCs/>
-        </w:rPr>
-        <w:t xml:space="preserve">: </w:t>
-      </w:r>
-      <w:r>
-        <w:rPr>
-          <w:rFonts w:ascii="Arial" w:hAnsi="Arial" w:cs="Arial"/>
-        </w:rPr>
-        <w:t>${dreg}</w:t>
-      </w:r>
     </w:p>
     <w:sectPr>
       <w:headerReference w:type="even" r:id="rId6"/>

</xml_diff>

<commit_message>
pharmacy card size fix
</commit_message>
<xml_diff>
--- a/storage/PHARMACY_PATIENT_CARD.docx
+++ b/storage/PHARMACY_PATIENT_CARD.docx
@@ -384,8 +384,10 @@
     <w:sectPr>
       <w:headerReference w:type="even" r:id="rId6"/>
       <w:headerReference w:type="default" r:id="rId7"/>
-      <w:footerReference w:type="default" r:id="rId8"/>
-      <w:headerReference w:type="first" r:id="rId9"/>
+      <w:footerReference w:type="even" r:id="rId8"/>
+      <w:footerReference w:type="default" r:id="rId9"/>
+      <w:headerReference w:type="first" r:id="rId10"/>
+      <w:footerReference w:type="first" r:id="rId11"/>
       <w:pgSz w:w="8391" w:h="5953" w:orient="landscape" w:code="70"/>
       <w:pgMar w:top="720" w:right="720" w:bottom="720" w:left="720" w:header="180" w:footer="192" w:gutter="0"/>
       <w:cols w:space="720"/>
@@ -421,6 +423,16 @@
 </file>
 
 <file path=word/footer1.xml><?xml version="1.0" encoding="utf-8"?>
+<w:ftr xmlns:wpc="http://schemas.microsoft.com/office/word/2010/wordprocessingCanvas" xmlns:cx="http://schemas.microsoft.com/office/drawing/2014/chartex" xmlns:cx1="http://schemas.microsoft.com/office/drawing/2015/9/8/chartex" xmlns:cx2="http://schemas.microsoft.com/office/drawing/2015/10/21/chartex" xmlns:cx3="http://schemas.microsoft.com/office/drawing/2016/5/9/chartex" xmlns:cx4="http://schemas.microsoft.com/office/drawing/2016/5/10/chartex" xmlns:cx5="http://schemas.microsoft.com/office/drawing/2016/5/11/chartex" xmlns:cx6="http://schemas.microsoft.com/office/drawing/2016/5/12/chartex" xmlns:cx7="http://schemas.microsoft.com/office/drawing/2016/5/13/chartex" xmlns:cx8="http://schemas.microsoft.com/office/drawing/2016/5/14/chartex" xmlns:mc="http://schemas.openxmlformats.org/markup-compatibility/2006" xmlns:aink="http://schemas.microsoft.com/office/drawing/2016/ink" xmlns:am3d="http://schemas.microsoft.com/office/drawing/2017/model3d" xmlns:o="urn:schemas-microsoft-com:office:office" xmlns:oel="http://schemas.microsoft.com/office/2019/extlst" xmlns:r="http://schemas.openxmlformats.org/officeDocument/2006/relationships" xmlns:m="http://schemas.openxmlformats.org/officeDocument/2006/math" xmlns:v="urn:schemas-microsoft-com:vml" xmlns:wp14="http://schemas.microsoft.com/office/word/2010/wordprocessingDrawing" xmlns:wp="http://schemas.openxmlformats.org/drawingml/2006/wordprocessingDrawing" xmlns:w10="urn:schemas-microsoft-com:office:word" xmlns:w="http://schemas.openxmlformats.org/wordprocessingml/2006/main" xmlns:w14="http://schemas.microsoft.com/office/word/2010/wordml" xmlns:w15="http://schemas.microsoft.com/office/word/2012/wordml" xmlns:w16cex="http://schemas.microsoft.com/office/word/2018/wordml/cex" xmlns:w16cid="http://schemas.microsoft.com/office/word/2016/wordml/cid" xmlns:w16="http://schemas.microsoft.com/office/word/2018/wordml" xmlns:w16sdtdh="http://schemas.microsoft.com/office/word/2020/wordml/sdtdatahash" xmlns:w16se="http://schemas.microsoft.com/office/word/2015/wordml/symex" xmlns:wpg="http://schemas.microsoft.com/office/word/2010/wordprocessingGroup" xmlns:wpi="http://schemas.microsoft.com/office/word/2010/wordprocessingInk" xmlns:wne="http://schemas.microsoft.com/office/word/2006/wordml" xmlns:wps="http://schemas.microsoft.com/office/word/2010/wordprocessingShape" mc:Ignorable="w14 w15 w16se w16cid w16 w16cex w16sdtdh wp14">
+  <w:p>
+    <w:pPr>
+      <w:pStyle w:val="Footer"/>
+    </w:pPr>
+  </w:p>
+</w:ftr>
+</file>
+
+<file path=word/footer2.xml><?xml version="1.0" encoding="utf-8"?>
 <w:ftr xmlns:wpc="http://schemas.microsoft.com/office/word/2010/wordprocessingCanvas" xmlns:cx="http://schemas.microsoft.com/office/drawing/2014/chartex" xmlns:cx1="http://schemas.microsoft.com/office/drawing/2015/9/8/chartex" xmlns:cx2="http://schemas.microsoft.com/office/drawing/2015/10/21/chartex" xmlns:cx3="http://schemas.microsoft.com/office/drawing/2016/5/9/chartex" xmlns:cx4="http://schemas.microsoft.com/office/drawing/2016/5/10/chartex" xmlns:cx5="http://schemas.microsoft.com/office/drawing/2016/5/11/chartex" xmlns:cx6="http://schemas.microsoft.com/office/drawing/2016/5/12/chartex" xmlns:cx7="http://schemas.microsoft.com/office/drawing/2016/5/13/chartex" xmlns:cx8="http://schemas.microsoft.com/office/drawing/2016/5/14/chartex" xmlns:mc="http://schemas.openxmlformats.org/markup-compatibility/2006" xmlns:aink="http://schemas.microsoft.com/office/drawing/2016/ink" xmlns:am3d="http://schemas.microsoft.com/office/drawing/2017/model3d" xmlns:o="urn:schemas-microsoft-com:office:office" xmlns:oel="http://schemas.microsoft.com/office/2019/extlst" xmlns:r="http://schemas.openxmlformats.org/officeDocument/2006/relationships" xmlns:m="http://schemas.openxmlformats.org/officeDocument/2006/math" xmlns:v="urn:schemas-microsoft-com:vml" xmlns:wp14="http://schemas.microsoft.com/office/word/2010/wordprocessingDrawing" xmlns:wp="http://schemas.openxmlformats.org/drawingml/2006/wordprocessingDrawing" xmlns:w10="urn:schemas-microsoft-com:office:word" xmlns:w="http://schemas.openxmlformats.org/wordprocessingml/2006/main" xmlns:w14="http://schemas.microsoft.com/office/word/2010/wordml" xmlns:w15="http://schemas.microsoft.com/office/word/2012/wordml" xmlns:w16cex="http://schemas.microsoft.com/office/word/2018/wordml/cex" xmlns:w16cid="http://schemas.microsoft.com/office/word/2016/wordml/cid" xmlns:w16="http://schemas.microsoft.com/office/word/2018/wordml" xmlns:w16sdtdh="http://schemas.microsoft.com/office/word/2020/wordml/sdtdatahash" xmlns:w16se="http://schemas.microsoft.com/office/word/2015/wordml/symex" xmlns:wpg="http://schemas.microsoft.com/office/word/2010/wordprocessingGroup" xmlns:wpi="http://schemas.microsoft.com/office/word/2010/wordprocessingInk" xmlns:wne="http://schemas.microsoft.com/office/word/2006/wordml" xmlns:wps="http://schemas.microsoft.com/office/word/2010/wordprocessingShape" mc:Ignorable="w14 w15 w16se w16cid w16 w16cex w16sdtdh wp14">
   <w:p>
     <w:pPr>
@@ -494,6 +506,16 @@
 </w:ftr>
 </file>
 
+<file path=word/footer3.xml><?xml version="1.0" encoding="utf-8"?>
+<w:ftr xmlns:wpc="http://schemas.microsoft.com/office/word/2010/wordprocessingCanvas" xmlns:cx="http://schemas.microsoft.com/office/drawing/2014/chartex" xmlns:cx1="http://schemas.microsoft.com/office/drawing/2015/9/8/chartex" xmlns:cx2="http://schemas.microsoft.com/office/drawing/2015/10/21/chartex" xmlns:cx3="http://schemas.microsoft.com/office/drawing/2016/5/9/chartex" xmlns:cx4="http://schemas.microsoft.com/office/drawing/2016/5/10/chartex" xmlns:cx5="http://schemas.microsoft.com/office/drawing/2016/5/11/chartex" xmlns:cx6="http://schemas.microsoft.com/office/drawing/2016/5/12/chartex" xmlns:cx7="http://schemas.microsoft.com/office/drawing/2016/5/13/chartex" xmlns:cx8="http://schemas.microsoft.com/office/drawing/2016/5/14/chartex" xmlns:mc="http://schemas.openxmlformats.org/markup-compatibility/2006" xmlns:aink="http://schemas.microsoft.com/office/drawing/2016/ink" xmlns:am3d="http://schemas.microsoft.com/office/drawing/2017/model3d" xmlns:o="urn:schemas-microsoft-com:office:office" xmlns:oel="http://schemas.microsoft.com/office/2019/extlst" xmlns:r="http://schemas.openxmlformats.org/officeDocument/2006/relationships" xmlns:m="http://schemas.openxmlformats.org/officeDocument/2006/math" xmlns:v="urn:schemas-microsoft-com:vml" xmlns:wp14="http://schemas.microsoft.com/office/word/2010/wordprocessingDrawing" xmlns:wp="http://schemas.openxmlformats.org/drawingml/2006/wordprocessingDrawing" xmlns:w10="urn:schemas-microsoft-com:office:word" xmlns:w="http://schemas.openxmlformats.org/wordprocessingml/2006/main" xmlns:w14="http://schemas.microsoft.com/office/word/2010/wordml" xmlns:w15="http://schemas.microsoft.com/office/word/2012/wordml" xmlns:w16cex="http://schemas.microsoft.com/office/word/2018/wordml/cex" xmlns:w16cid="http://schemas.microsoft.com/office/word/2016/wordml/cid" xmlns:w16="http://schemas.microsoft.com/office/word/2018/wordml" xmlns:w16sdtdh="http://schemas.microsoft.com/office/word/2020/wordml/sdtdatahash" xmlns:w16se="http://schemas.microsoft.com/office/word/2015/wordml/symex" xmlns:wpg="http://schemas.microsoft.com/office/word/2010/wordprocessingGroup" xmlns:wpi="http://schemas.microsoft.com/office/word/2010/wordprocessingInk" xmlns:wne="http://schemas.microsoft.com/office/word/2006/wordml" xmlns:wps="http://schemas.microsoft.com/office/word/2010/wordprocessingShape" mc:Ignorable="w14 w15 w16se w16cid w16 w16cex w16sdtdh wp14">
+  <w:p>
+    <w:pPr>
+      <w:pStyle w:val="Footer"/>
+    </w:pPr>
+  </w:p>
+</w:ftr>
+</file>
+
 <file path=word/footnotes.xml><?xml version="1.0" encoding="utf-8"?>
 <w:footnotes xmlns:wpc="http://schemas.microsoft.com/office/word/2010/wordprocessingCanvas" xmlns:cx="http://schemas.microsoft.com/office/drawing/2014/chartex" xmlns:cx1="http://schemas.microsoft.com/office/drawing/2015/9/8/chartex" xmlns:cx2="http://schemas.microsoft.com/office/drawing/2015/10/21/chartex" xmlns:cx3="http://schemas.microsoft.com/office/drawing/2016/5/9/chartex" xmlns:cx4="http://schemas.microsoft.com/office/drawing/2016/5/10/chartex" xmlns:cx5="http://schemas.microsoft.com/office/drawing/2016/5/11/chartex" xmlns:cx6="http://schemas.microsoft.com/office/drawing/2016/5/12/chartex" xmlns:cx7="http://schemas.microsoft.com/office/drawing/2016/5/13/chartex" xmlns:cx8="http://schemas.microsoft.com/office/drawing/2016/5/14/chartex" xmlns:mc="http://schemas.openxmlformats.org/markup-compatibility/2006" xmlns:aink="http://schemas.microsoft.com/office/drawing/2016/ink" xmlns:am3d="http://schemas.microsoft.com/office/drawing/2017/model3d" xmlns:o="urn:schemas-microsoft-com:office:office" xmlns:oel="http://schemas.microsoft.com/office/2019/extlst" xmlns:r="http://schemas.openxmlformats.org/officeDocument/2006/relationships" xmlns:m="http://schemas.openxmlformats.org/officeDocument/2006/math" xmlns:v="urn:schemas-microsoft-com:vml" xmlns:wp14="http://schemas.microsoft.com/office/word/2010/wordprocessingDrawing" xmlns:wp="http://schemas.openxmlformats.org/drawingml/2006/wordprocessingDrawing" xmlns:w10="urn:schemas-microsoft-com:office:word" xmlns:w="http://schemas.openxmlformats.org/wordprocessingml/2006/main" xmlns:w14="http://schemas.microsoft.com/office/word/2010/wordml" xmlns:w15="http://schemas.microsoft.com/office/word/2012/wordml" xmlns:w16cex="http://schemas.microsoft.com/office/word/2018/wordml/cex" xmlns:w16cid="http://schemas.microsoft.com/office/word/2016/wordml/cid" xmlns:w16="http://schemas.microsoft.com/office/word/2018/wordml" xmlns:w16sdtdh="http://schemas.microsoft.com/office/word/2020/wordml/sdtdatahash" xmlns:w16se="http://schemas.microsoft.com/office/word/2015/wordml/symex" xmlns:wpg="http://schemas.microsoft.com/office/word/2010/wordprocessingGroup" xmlns:wpi="http://schemas.microsoft.com/office/word/2010/wordprocessingInk" xmlns:wne="http://schemas.microsoft.com/office/word/2006/wordml" xmlns:wps="http://schemas.microsoft.com/office/word/2010/wordprocessingShape" mc:Ignorable="w14 w15 w16se w16cid w16 w16cex w16sdtdh wp14">
   <w:footnote w:type="separator" w:id="-1">
@@ -525,36 +547,6 @@
     <w:pPr>
       <w:pStyle w:val="Header"/>
     </w:pPr>
-    <w:r>
-      <w:rPr>
-        <w:noProof/>
-      </w:rPr>
-      <w:pict w14:anchorId="5D1830A6">
-        <v:shapetype id="_x0000_t75" coordsize="21600,21600" o:spt="75" o:preferrelative="t" path="m@4@5l@4@11@9@11@9@5xe" filled="f" stroked="f">
-          <v:stroke joinstyle="miter"/>
-          <v:formulas>
-            <v:f eqn="if lineDrawn pixelLineWidth 0"/>
-            <v:f eqn="sum @0 1 0"/>
-            <v:f eqn="sum 0 0 @1"/>
-            <v:f eqn="prod @2 1 2"/>
-            <v:f eqn="prod @3 21600 pixelWidth"/>
-            <v:f eqn="prod @3 21600 pixelHeight"/>
-            <v:f eqn="sum @0 0 1"/>
-            <v:f eqn="prod @6 1 2"/>
-            <v:f eqn="prod @7 21600 pixelWidth"/>
-            <v:f eqn="sum @8 21600 0"/>
-            <v:f eqn="prod @7 21600 pixelHeight"/>
-            <v:f eqn="sum @10 21600 0"/>
-          </v:formulas>
-          <v:path o:extrusionok="f" gradientshapeok="t" o:connecttype="rect"/>
-          <o:lock v:ext="edit" aspectratio="t"/>
-        </v:shapetype>
-        <v:shape id="WordPictureWatermark1786891" o:spid="_x0000_s1026" type="#_x0000_t75" style="position:absolute;margin-left:0;margin-top:0;width:347pt;height:347pt;z-index:-251657216;mso-position-horizontal:center;mso-position-horizontal-relative:margin;mso-position-vertical:center;mso-position-vertical-relative:margin" o:allowincell="f">
-          <v:imagedata r:id="rId1" o:title="City_of_General_Trias_Seal" gain="19661f" blacklevel="22938f"/>
-          <w10:wrap anchorx="margin" anchory="margin"/>
-        </v:shape>
-      </w:pict>
-    </w:r>
   </w:p>
 </w:hdr>
 </file>
@@ -649,36 +641,6 @@
     <w:pPr>
       <w:pStyle w:val="Header"/>
     </w:pPr>
-    <w:r>
-      <w:rPr>
-        <w:noProof/>
-      </w:rPr>
-      <w:pict w14:anchorId="632B0A29">
-        <v:shapetype id="_x0000_t75" coordsize="21600,21600" o:spt="75" o:preferrelative="t" path="m@4@5l@4@11@9@11@9@5xe" filled="f" stroked="f">
-          <v:stroke joinstyle="miter"/>
-          <v:formulas>
-            <v:f eqn="if lineDrawn pixelLineWidth 0"/>
-            <v:f eqn="sum @0 1 0"/>
-            <v:f eqn="sum 0 0 @1"/>
-            <v:f eqn="prod @2 1 2"/>
-            <v:f eqn="prod @3 21600 pixelWidth"/>
-            <v:f eqn="prod @3 21600 pixelHeight"/>
-            <v:f eqn="sum @0 0 1"/>
-            <v:f eqn="prod @6 1 2"/>
-            <v:f eqn="prod @7 21600 pixelWidth"/>
-            <v:f eqn="sum @8 21600 0"/>
-            <v:f eqn="prod @7 21600 pixelHeight"/>
-            <v:f eqn="sum @10 21600 0"/>
-          </v:formulas>
-          <v:path o:extrusionok="f" gradientshapeok="t" o:connecttype="rect"/>
-          <o:lock v:ext="edit" aspectratio="t"/>
-        </v:shapetype>
-        <v:shape id="WordPictureWatermark1786890" o:spid="_x0000_s1025" type="#_x0000_t75" style="position:absolute;margin-left:0;margin-top:0;width:347pt;height:347pt;z-index:-251658240;mso-position-horizontal:center;mso-position-horizontal-relative:margin;mso-position-vertical:center;mso-position-vertical-relative:margin" o:allowincell="f">
-          <v:imagedata r:id="rId1" o:title="City_of_General_Trias_Seal" gain="19661f" blacklevel="22938f"/>
-          <w10:wrap anchorx="margin" anchory="margin"/>
-        </v:shape>
-      </w:pict>
-    </w:r>
   </w:p>
 </w:hdr>
 </file>

</xml_diff>